<commit_message>
Update for use with How-To document
</commit_message>
<xml_diff>
--- a/nutanix/api-demo-2.0/how-to-v2.docx
+++ b/nutanix/api-demo-2.0/how-to-v2.docx
@@ -422,7 +422,35 @@
           <w:rFonts w:ascii="Calibri" w:hAnsi="Calibri"/>
           <w:szCs w:val="22"/>
         </w:rPr>
-        <w:t xml:space="preserve">n OS X or Windows workstation capable of operating as a development environment.  The easiest way of doing this without manual configuration is to install MAMP (Mac/Apache/MySQL/PHP) from </w:t>
+        <w:t xml:space="preserve">n OS X or Windows workstation capable of operating as a development environment.  The easiest way of doing this without manual configuration is to </w:t>
+      </w:r>
+      <w:r>
+        <w:rPr>
+          <w:rFonts w:ascii="Calibri" w:hAnsi="Calibri"/>
+          <w:szCs w:val="22"/>
+        </w:rPr>
+        <w:t xml:space="preserve">download and </w:t>
+      </w:r>
+      <w:r>
+        <w:rPr>
+          <w:rFonts w:ascii="Calibri" w:hAnsi="Calibri"/>
+          <w:szCs w:val="22"/>
+        </w:rPr>
+        <w:t>install</w:t>
+      </w:r>
+      <w:r>
+        <w:rPr>
+          <w:rFonts w:ascii="Calibri" w:hAnsi="Calibri"/>
+          <w:szCs w:val="22"/>
+        </w:rPr>
+        <w:t xml:space="preserve"> </w:t>
+      </w:r>
+      <w:r>
+        <w:rPr>
+          <w:rFonts w:ascii="Calibri" w:hAnsi="Calibri"/>
+          <w:szCs w:val="22"/>
+        </w:rPr>
+        <w:t xml:space="preserve">MAMP (Mac/Apache/MySQL/PHP) from </w:t>
       </w:r>
       <w:hyperlink r:id="rId15" w:history="1">
         <w:r>
@@ -441,20 +469,32 @@
         </w:rPr>
         <w:t>.</w:t>
       </w:r>
-      <w:r>
+    </w:p>
+    <w:p>
+      <w:pPr>
+        <w:spacing w:before="0"/>
+        <w:jc w:val="both"/>
         <w:rPr>
           <w:rFonts w:ascii="Calibri" w:hAnsi="Calibri"/>
           <w:szCs w:val="22"/>
         </w:rPr>
-        <w:t xml:space="preserve">  Once installed, refer to the section below for further configuration.</w:t>
-      </w:r>
-      <w:bookmarkEnd w:id="5"/>
-      <w:r>
+      </w:pPr>
+    </w:p>
+    <w:p>
+      <w:pPr>
+        <w:spacing w:before="0"/>
+        <w:jc w:val="both"/>
         <w:rPr>
           <w:rFonts w:ascii="Calibri" w:hAnsi="Calibri"/>
           <w:szCs w:val="22"/>
         </w:rPr>
-        <w:t xml:space="preserve">  These steps should only take around 5 minutes.</w:t>
+      </w:pPr>
+      <w:r>
+        <w:rPr>
+          <w:rFonts w:ascii="Calibri" w:hAnsi="Calibri"/>
+          <w:szCs w:val="22"/>
+        </w:rPr>
+        <w:t>Notes for Windows users:</w:t>
       </w:r>
     </w:p>
     <w:p>
@@ -469,6 +509,229 @@
     </w:p>
     <w:p>
       <w:pPr>
+        <w:pStyle w:val="ListParagraph"/>
+        <w:numPr>
+          <w:ilvl w:val="0"/>
+          <w:numId w:val="17"/>
+        </w:numPr>
+        <w:spacing w:before="0"/>
+        <w:jc w:val="both"/>
+        <w:rPr>
+          <w:rFonts w:ascii="Calibri" w:hAnsi="Calibri"/>
+          <w:szCs w:val="22"/>
+        </w:rPr>
+      </w:pPr>
+      <w:proofErr w:type="gramStart"/>
+      <w:r>
+        <w:rPr>
+          <w:rFonts w:ascii="Calibri" w:hAnsi="Calibri"/>
+          <w:szCs w:val="22"/>
+        </w:rPr>
+        <w:t>.NET</w:t>
+      </w:r>
+      <w:proofErr w:type="gramEnd"/>
+      <w:r>
+        <w:rPr>
+          <w:rFonts w:ascii="Calibri" w:hAnsi="Calibri"/>
+          <w:szCs w:val="22"/>
+        </w:rPr>
+        <w:t xml:space="preserve"> Framework 4.0 is requ</w:t>
+      </w:r>
+      <w:r>
+        <w:rPr>
+          <w:rFonts w:ascii="Calibri" w:hAnsi="Calibri"/>
+          <w:szCs w:val="22"/>
+        </w:rPr>
+        <w:t>ired</w:t>
+      </w:r>
+      <w:r>
+        <w:rPr>
+          <w:rFonts w:ascii="Calibri" w:hAnsi="Calibri"/>
+          <w:szCs w:val="22"/>
+        </w:rPr>
+        <w:t xml:space="preserve"> to install MAMP, although the MAMP installer can do this for you</w:t>
+      </w:r>
+    </w:p>
+    <w:p>
+      <w:pPr>
+        <w:pStyle w:val="ListParagraph"/>
+        <w:numPr>
+          <w:ilvl w:val="0"/>
+          <w:numId w:val="17"/>
+        </w:numPr>
+        <w:spacing w:before="0"/>
+        <w:jc w:val="both"/>
+        <w:rPr>
+          <w:rFonts w:ascii="Calibri" w:hAnsi="Calibri"/>
+          <w:szCs w:val="22"/>
+        </w:rPr>
+      </w:pPr>
+      <w:r>
+        <w:rPr>
+          <w:rFonts w:ascii="Calibri" w:hAnsi="Calibri"/>
+          <w:szCs w:val="22"/>
+        </w:rPr>
+        <w:t>T</w:t>
+      </w:r>
+      <w:r>
+        <w:rPr>
+          <w:rFonts w:ascii="Calibri" w:hAnsi="Calibri"/>
+          <w:szCs w:val="22"/>
+        </w:rPr>
+        <w:t>he ‘MAMP PRO’ component is optional</w:t>
+      </w:r>
+      <w:r>
+        <w:rPr>
+          <w:rFonts w:ascii="Calibri" w:hAnsi="Calibri"/>
+          <w:szCs w:val="22"/>
+        </w:rPr>
+        <w:t xml:space="preserve"> and can be deselected during installation (it requires a license)</w:t>
+      </w:r>
+    </w:p>
+    <w:p>
+      <w:pPr>
+        <w:spacing w:before="0"/>
+        <w:jc w:val="both"/>
+        <w:rPr>
+          <w:rFonts w:ascii="Calibri" w:hAnsi="Calibri"/>
+          <w:szCs w:val="22"/>
+        </w:rPr>
+      </w:pPr>
+    </w:p>
+    <w:p>
+      <w:pPr>
+        <w:spacing w:before="0"/>
+        <w:jc w:val="both"/>
+        <w:rPr>
+          <w:rFonts w:ascii="Calibri" w:hAnsi="Calibri"/>
+          <w:szCs w:val="22"/>
+        </w:rPr>
+      </w:pPr>
+      <w:r>
+        <w:rPr>
+          <w:rFonts w:ascii="Calibri" w:hAnsi="Calibri"/>
+          <w:szCs w:val="22"/>
+        </w:rPr>
+        <w:t>To get started:</w:t>
+      </w:r>
+    </w:p>
+    <w:p>
+      <w:pPr>
+        <w:spacing w:before="0"/>
+        <w:jc w:val="both"/>
+        <w:rPr>
+          <w:rFonts w:ascii="Calibri" w:hAnsi="Calibri"/>
+          <w:szCs w:val="22"/>
+        </w:rPr>
+      </w:pPr>
+    </w:p>
+    <w:p>
+      <w:pPr>
+        <w:pStyle w:val="ListParagraph"/>
+        <w:numPr>
+          <w:ilvl w:val="0"/>
+          <w:numId w:val="16"/>
+        </w:numPr>
+        <w:spacing w:before="0"/>
+        <w:jc w:val="both"/>
+        <w:rPr>
+          <w:rFonts w:ascii="Calibri" w:hAnsi="Calibri"/>
+          <w:szCs w:val="22"/>
+        </w:rPr>
+      </w:pPr>
+      <w:r>
+        <w:rPr>
+          <w:rFonts w:ascii="Calibri" w:hAnsi="Calibri"/>
+          <w:szCs w:val="22"/>
+        </w:rPr>
+        <w:t xml:space="preserve">Using the ‘Download ZIP’ link, download the source repository from </w:t>
+      </w:r>
+      <w:hyperlink r:id="rId16" w:history="1">
+        <w:r>
+          <w:rPr>
+            <w:rStyle w:val="Hyperlink"/>
+            <w:rFonts w:ascii="Calibri" w:hAnsi="Calibri"/>
+            <w:szCs w:val="22"/>
+          </w:rPr>
+          <w:t>https://github.com/digitalformula/public-scripts/</w:t>
+        </w:r>
+      </w:hyperlink>
+    </w:p>
+    <w:p>
+      <w:pPr>
+        <w:pStyle w:val="ListParagraph"/>
+        <w:numPr>
+          <w:ilvl w:val="0"/>
+          <w:numId w:val="16"/>
+        </w:numPr>
+        <w:spacing w:before="0"/>
+        <w:jc w:val="both"/>
+        <w:rPr>
+          <w:rFonts w:ascii="Calibri" w:hAnsi="Calibri"/>
+          <w:szCs w:val="22"/>
+        </w:rPr>
+      </w:pPr>
+      <w:r>
+        <w:rPr>
+          <w:rFonts w:ascii="Calibri" w:hAnsi="Calibri"/>
+          <w:szCs w:val="22"/>
+        </w:rPr>
+        <w:t>Extract the ZIP file to a location that makes sense e.g. ~/Documents/Demos on OS X or ‘Documents/Demos’ on Windows</w:t>
+      </w:r>
+    </w:p>
+    <w:p>
+      <w:pPr>
+        <w:spacing w:before="0"/>
+        <w:jc w:val="both"/>
+        <w:rPr>
+          <w:rFonts w:ascii="Calibri" w:hAnsi="Calibri"/>
+          <w:szCs w:val="22"/>
+        </w:rPr>
+      </w:pPr>
+    </w:p>
+    <w:p>
+      <w:pPr>
+        <w:spacing w:before="0"/>
+        <w:jc w:val="both"/>
+        <w:rPr>
+          <w:rFonts w:ascii="Calibri" w:hAnsi="Calibri"/>
+          <w:szCs w:val="22"/>
+        </w:rPr>
+      </w:pPr>
+      <w:r>
+        <w:rPr>
+          <w:rFonts w:ascii="Calibri" w:hAnsi="Calibri"/>
+          <w:szCs w:val="22"/>
+        </w:rPr>
+        <w:t>Once installed, refer to the section below for further configuration.</w:t>
+      </w:r>
+      <w:bookmarkEnd w:id="5"/>
+      <w:r>
+        <w:rPr>
+          <w:rFonts w:ascii="Calibri" w:hAnsi="Calibri"/>
+          <w:szCs w:val="22"/>
+        </w:rPr>
+        <w:t xml:space="preserve">  These steps should only take around 5 minutes.</w:t>
+      </w:r>
+    </w:p>
+    <w:p>
+      <w:pPr>
+        <w:spacing w:before="0"/>
+        <w:rPr>
+          <w:rFonts w:ascii="Calibri" w:hAnsi="Calibri"/>
+          <w:szCs w:val="22"/>
+        </w:rPr>
+      </w:pPr>
+      <w:r>
+        <w:rPr>
+          <w:rFonts w:ascii="Calibri" w:hAnsi="Calibri"/>
+          <w:szCs w:val="22"/>
+        </w:rPr>
+        <w:br w:type="page"/>
+      </w:r>
+    </w:p>
+    <w:p>
+      <w:pPr>
         <w:pStyle w:val="Heading3"/>
         <w:spacing w:before="0"/>
         <w:rPr>
@@ -476,19 +739,566 @@
           <w:szCs w:val="28"/>
         </w:rPr>
       </w:pPr>
+      <w:r>
+        <w:rPr>
+          <w:sz w:val="28"/>
+          <w:szCs w:val="28"/>
+        </w:rPr>
+        <w:lastRenderedPageBreak/>
+        <w:t>Option 1 – Use MAMP Application</w:t>
+      </w:r>
+      <w:r>
+        <w:rPr>
+          <w:sz w:val="28"/>
+          <w:szCs w:val="28"/>
+        </w:rPr>
+        <w:t xml:space="preserve"> (Easiest)</w:t>
+      </w:r>
+    </w:p>
+    <w:p>
+      <w:pPr>
+        <w:spacing w:before="0"/>
+        <w:jc w:val="both"/>
+        <w:rPr>
+          <w:rFonts w:ascii="Calibri" w:hAnsi="Calibri"/>
+          <w:szCs w:val="22"/>
+        </w:rPr>
+      </w:pPr>
+    </w:p>
+    <w:p>
+      <w:pPr>
+        <w:pStyle w:val="ListParagraph"/>
+        <w:numPr>
+          <w:ilvl w:val="0"/>
+          <w:numId w:val="16"/>
+        </w:numPr>
+        <w:spacing w:before="0"/>
+        <w:jc w:val="both"/>
+        <w:rPr>
+          <w:rFonts w:ascii="Calibri" w:hAnsi="Calibri"/>
+          <w:szCs w:val="22"/>
+        </w:rPr>
+      </w:pPr>
+      <w:r>
+        <w:rPr>
+          <w:rFonts w:ascii="Calibri" w:hAnsi="Calibri"/>
+          <w:szCs w:val="22"/>
+        </w:rPr>
+        <w:t>Open MAMP from the Applications folder (OS X) or Start</w:t>
+      </w:r>
+      <w:r>
+        <w:rPr>
+          <w:rFonts w:ascii="Calibri" w:hAnsi="Calibri"/>
+          <w:szCs w:val="22"/>
+        </w:rPr>
+        <w:t xml:space="preserve"> button</w:t>
+      </w:r>
+      <w:r>
+        <w:rPr>
+          <w:rFonts w:ascii="Calibri" w:hAnsi="Calibri"/>
+          <w:szCs w:val="22"/>
+        </w:rPr>
+        <w:t xml:space="preserve"> &gt; </w:t>
+      </w:r>
+      <w:r>
+        <w:rPr>
+          <w:rFonts w:ascii="Calibri" w:hAnsi="Calibri"/>
+          <w:szCs w:val="22"/>
+        </w:rPr>
+        <w:t xml:space="preserve">All </w:t>
+      </w:r>
+      <w:r>
+        <w:rPr>
+          <w:rFonts w:ascii="Calibri" w:hAnsi="Calibri"/>
+          <w:szCs w:val="22"/>
+        </w:rPr>
+        <w:t>Programs (Windows)</w:t>
+      </w:r>
+    </w:p>
+    <w:p>
+      <w:pPr>
+        <w:pStyle w:val="ListParagraph"/>
+        <w:numPr>
+          <w:ilvl w:val="0"/>
+          <w:numId w:val="16"/>
+        </w:numPr>
+        <w:spacing w:before="0"/>
+        <w:jc w:val="both"/>
+        <w:rPr>
+          <w:rFonts w:ascii="Calibri" w:hAnsi="Calibri"/>
+          <w:szCs w:val="22"/>
+        </w:rPr>
+      </w:pPr>
+      <w:r>
+        <w:rPr>
+          <w:rFonts w:ascii="Calibri" w:hAnsi="Calibri"/>
+          <w:szCs w:val="22"/>
+        </w:rPr>
+        <w:t xml:space="preserve">Select Preferences, open the Web Server tab and set the home directory to the following folder – this assumes the files are in </w:t>
+      </w:r>
+      <w:r>
+        <w:rPr>
+          <w:rFonts w:ascii="Calibri" w:hAnsi="Calibri"/>
+          <w:i/>
+          <w:szCs w:val="22"/>
+        </w:rPr>
+        <w:t>~/Documents/Demos</w:t>
+      </w:r>
+      <w:r>
+        <w:rPr>
+          <w:rFonts w:ascii="Calibri" w:hAnsi="Calibri"/>
+          <w:szCs w:val="22"/>
+        </w:rPr>
+        <w:t xml:space="preserve"> on OS X.  Change </w:t>
+      </w:r>
+      <w:r>
+        <w:rPr>
+          <w:rFonts w:ascii="Calibri" w:hAnsi="Calibri"/>
+          <w:szCs w:val="22"/>
+        </w:rPr>
+        <w:t xml:space="preserve">the path </w:t>
+      </w:r>
+      <w:r>
+        <w:rPr>
+          <w:rFonts w:ascii="Calibri" w:hAnsi="Calibri"/>
+          <w:szCs w:val="22"/>
+        </w:rPr>
+        <w:t xml:space="preserve">to </w:t>
+      </w:r>
+      <w:r>
+        <w:rPr>
+          <w:rFonts w:ascii="Calibri" w:hAnsi="Calibri"/>
+          <w:szCs w:val="22"/>
+        </w:rPr>
+        <w:t>match your system, if necessary.</w:t>
+      </w:r>
+    </w:p>
+    <w:p>
+      <w:pPr>
+        <w:spacing w:before="0"/>
+        <w:rPr>
+          <w:rFonts w:asciiTheme="minorHAnsi" w:hAnsiTheme="minorHAnsi"/>
+        </w:rPr>
+      </w:pPr>
+    </w:p>
+    <w:tbl>
+      <w:tblPr>
+        <w:tblStyle w:val="TableGrid"/>
+        <w:tblW w:w="0" w:type="auto"/>
+        <w:tblBorders>
+          <w:top w:val="none" w:sz="0" w:space="0" w:color="auto"/>
+          <w:left w:val="none" w:sz="0" w:space="0" w:color="auto"/>
+          <w:bottom w:val="none" w:sz="0" w:space="0" w:color="auto"/>
+          <w:right w:val="none" w:sz="0" w:space="0" w:color="auto"/>
+          <w:insideH w:val="none" w:sz="0" w:space="0" w:color="auto"/>
+          <w:insideV w:val="none" w:sz="0" w:space="0" w:color="auto"/>
+        </w:tblBorders>
+        <w:shd w:val="clear" w:color="auto" w:fill="E6E6E6"/>
+        <w:tblLook w:val="04A0" w:firstRow="1" w:lastRow="0" w:firstColumn="1" w:lastColumn="0" w:noHBand="0" w:noVBand="1"/>
+      </w:tblPr>
+      <w:tblGrid>
+        <w:gridCol w:w="9576"/>
+      </w:tblGrid>
+      <w:tr>
+        <w:tc>
+          <w:tcPr>
+            <w:tcW w:w="9576" w:type="dxa"/>
+            <w:shd w:val="clear" w:color="auto" w:fill="E6E6E6"/>
+          </w:tcPr>
+          <w:p>
+            <w:pPr>
+              <w:spacing w:before="0"/>
+              <w:rPr>
+                <w:rFonts w:ascii="Courier New" w:hAnsi="Courier New" w:cs="Courier New"/>
+                <w:i/>
+                <w:color w:val="E36C0A" w:themeColor="accent6" w:themeShade="BF"/>
+              </w:rPr>
+            </w:pPr>
+            <w:r>
+              <w:rPr>
+                <w:rFonts w:ascii="Courier New" w:hAnsi="Courier New" w:cs="Courier New"/>
+                <w:i/>
+                <w:color w:val="E36C0A" w:themeColor="accent6" w:themeShade="BF"/>
+              </w:rPr>
+              <w:t>~/Documents/Demos/public-scripts</w:t>
+            </w:r>
+            <w:r>
+              <w:rPr>
+                <w:rFonts w:ascii="Courier New" w:hAnsi="Courier New" w:cs="Courier New"/>
+                <w:i/>
+                <w:color w:val="E36C0A" w:themeColor="accent6" w:themeShade="BF"/>
+              </w:rPr>
+              <w:t>-master</w:t>
+            </w:r>
+            <w:r>
+              <w:rPr>
+                <w:rFonts w:ascii="Courier New" w:hAnsi="Courier New" w:cs="Courier New"/>
+                <w:i/>
+                <w:color w:val="E36C0A" w:themeColor="accent6" w:themeShade="BF"/>
+              </w:rPr>
+              <w:t>/nutanix/api-demo-2.0</w:t>
+            </w:r>
+            <w:r>
+              <w:rPr>
+                <w:rFonts w:ascii="Courier New" w:hAnsi="Courier New" w:cs="Courier New"/>
+                <w:i/>
+                <w:color w:val="E36C0A" w:themeColor="accent6" w:themeShade="BF"/>
+              </w:rPr>
+              <w:t>/public</w:t>
+            </w:r>
+          </w:p>
+        </w:tc>
+      </w:tr>
+    </w:tbl>
+    <w:p>
+      <w:pPr>
+        <w:spacing w:before="0"/>
+        <w:jc w:val="both"/>
+        <w:rPr>
+          <w:rFonts w:ascii="Calibri" w:hAnsi="Calibri"/>
+          <w:szCs w:val="22"/>
+        </w:rPr>
+      </w:pPr>
+    </w:p>
+    <w:p>
+      <w:pPr>
+        <w:spacing w:before="0"/>
+        <w:jc w:val="both"/>
+        <w:rPr>
+          <w:rFonts w:ascii="Calibri" w:hAnsi="Calibri"/>
+          <w:szCs w:val="22"/>
+        </w:rPr>
+      </w:pPr>
+      <w:r>
+        <w:rPr>
+          <w:rFonts w:ascii="Calibri" w:hAnsi="Calibri"/>
+          <w:noProof/>
+          <w:szCs w:val="22"/>
+        </w:rPr>
+        <w:drawing>
+          <wp:inline distT="0" distB="0" distL="0" distR="0" wp14:anchorId="44BCCFEA" wp14:editId="3E953F9B">
+            <wp:extent cx="3621829" cy="2743200"/>
+            <wp:effectExtent l="0" t="0" r="10795" b="0"/>
+            <wp:docPr id="11" name="Picture 8"/>
+            <wp:cNvGraphicFramePr>
+              <a:graphicFrameLocks xmlns:a="http://schemas.openxmlformats.org/drawingml/2006/main" noChangeAspect="1"/>
+            </wp:cNvGraphicFramePr>
+            <a:graphic xmlns:a="http://schemas.openxmlformats.org/drawingml/2006/main">
+              <a:graphicData uri="http://schemas.openxmlformats.org/drawingml/2006/picture">
+                <pic:pic xmlns:pic="http://schemas.openxmlformats.org/drawingml/2006/picture">
+                  <pic:nvPicPr>
+                    <pic:cNvPr id="0" name="Picture 8"/>
+                    <pic:cNvPicPr>
+                      <a:picLocks noChangeAspect="1" noChangeArrowheads="1"/>
+                    </pic:cNvPicPr>
+                  </pic:nvPicPr>
+                  <pic:blipFill>
+                    <a:blip r:embed="rId17">
+                      <a:extLst>
+                        <a:ext uri="{28A0092B-C50C-407E-A947-70E740481C1C}">
+                          <a14:useLocalDpi xmlns:a14="http://schemas.microsoft.com/office/drawing/2010/main" val="0"/>
+                        </a:ext>
+                      </a:extLst>
+                    </a:blip>
+                    <a:srcRect/>
+                    <a:stretch>
+                      <a:fillRect/>
+                    </a:stretch>
+                  </pic:blipFill>
+                  <pic:spPr bwMode="auto">
+                    <a:xfrm>
+                      <a:off x="0" y="0"/>
+                      <a:ext cx="3622000" cy="2743329"/>
+                    </a:xfrm>
+                    <a:prstGeom prst="rect">
+                      <a:avLst/>
+                    </a:prstGeom>
+                    <a:noFill/>
+                    <a:ln>
+                      <a:noFill/>
+                    </a:ln>
+                  </pic:spPr>
+                </pic:pic>
+              </a:graphicData>
+            </a:graphic>
+          </wp:inline>
+        </w:drawing>
+      </w:r>
+      <w:r>
+        <w:rPr>
+          <w:rFonts w:ascii="Calibri" w:hAnsi="Calibri"/>
+          <w:szCs w:val="22"/>
+        </w:rPr>
+        <w:t xml:space="preserve"> </w:t>
+      </w:r>
+    </w:p>
+    <w:p>
+      <w:pPr>
+        <w:spacing w:before="0"/>
+        <w:jc w:val="both"/>
+        <w:rPr>
+          <w:rFonts w:ascii="Calibri" w:hAnsi="Calibri"/>
+          <w:szCs w:val="22"/>
+        </w:rPr>
+      </w:pPr>
+    </w:p>
+    <w:p>
+      <w:pPr>
+        <w:pStyle w:val="ListParagraph"/>
+        <w:numPr>
+          <w:ilvl w:val="0"/>
+          <w:numId w:val="16"/>
+        </w:numPr>
+        <w:spacing w:before="0"/>
+        <w:jc w:val="both"/>
+        <w:rPr>
+          <w:rFonts w:ascii="Calibri" w:hAnsi="Calibri"/>
+          <w:szCs w:val="22"/>
+        </w:rPr>
+      </w:pPr>
+      <w:r>
+        <w:rPr>
+          <w:rFonts w:ascii="Calibri" w:hAnsi="Calibri"/>
+          <w:szCs w:val="22"/>
+        </w:rPr>
+        <w:t xml:space="preserve">Click </w:t>
+      </w:r>
+      <w:r>
+        <w:rPr>
+          <w:rFonts w:ascii="Calibri" w:hAnsi="Calibri"/>
+          <w:szCs w:val="22"/>
+        </w:rPr>
+        <w:t>‘</w:t>
+      </w:r>
+      <w:r>
+        <w:rPr>
+          <w:rFonts w:ascii="Calibri" w:hAnsi="Calibri"/>
+          <w:szCs w:val="22"/>
+        </w:rPr>
+        <w:t>OK</w:t>
+      </w:r>
+      <w:r>
+        <w:rPr>
+          <w:rFonts w:ascii="Calibri" w:hAnsi="Calibri"/>
+          <w:szCs w:val="22"/>
+        </w:rPr>
+        <w:t>’</w:t>
+      </w:r>
+    </w:p>
+    <w:p>
+      <w:pPr>
+        <w:pStyle w:val="ListParagraph"/>
+        <w:numPr>
+          <w:ilvl w:val="0"/>
+          <w:numId w:val="16"/>
+        </w:numPr>
+        <w:spacing w:before="0"/>
+        <w:jc w:val="both"/>
+        <w:rPr>
+          <w:rFonts w:ascii="Calibri" w:hAnsi="Calibri"/>
+          <w:szCs w:val="22"/>
+        </w:rPr>
+      </w:pPr>
+      <w:r>
+        <w:rPr>
+          <w:rFonts w:ascii="Calibri" w:hAnsi="Calibri"/>
+          <w:szCs w:val="22"/>
+        </w:rPr>
+        <w:t>Click ‘Start Servers’</w:t>
+      </w:r>
+    </w:p>
+    <w:p>
+      <w:pPr>
+        <w:pStyle w:val="ListParagraph"/>
+        <w:numPr>
+          <w:ilvl w:val="0"/>
+          <w:numId w:val="16"/>
+        </w:numPr>
+        <w:spacing w:before="0"/>
+        <w:jc w:val="both"/>
+        <w:rPr>
+          <w:rFonts w:ascii="Calibri" w:hAnsi="Calibri"/>
+          <w:szCs w:val="22"/>
+        </w:rPr>
+      </w:pPr>
+      <w:r>
+        <w:rPr>
+          <w:rFonts w:ascii="Calibri" w:hAnsi="Calibri"/>
+          <w:szCs w:val="22"/>
+        </w:rPr>
+        <w:t xml:space="preserve">Browse </w:t>
+      </w:r>
+      <w:hyperlink r:id="rId18" w:history="1">
+        <w:r>
+          <w:rPr>
+            <w:rStyle w:val="Hyperlink"/>
+            <w:rFonts w:ascii="Calibri" w:hAnsi="Calibri"/>
+            <w:szCs w:val="22"/>
+          </w:rPr>
+          <w:t>http://localhost:8888</w:t>
+        </w:r>
+      </w:hyperlink>
+      <w:r>
+        <w:rPr>
+          <w:rFonts w:ascii="Calibri" w:hAnsi="Calibri"/>
+          <w:szCs w:val="22"/>
+        </w:rPr>
+        <w:t xml:space="preserve"> (OS X) or </w:t>
+      </w:r>
+      <w:hyperlink r:id="rId19" w:history="1">
+        <w:r>
+          <w:rPr>
+            <w:rStyle w:val="Hyperlink"/>
+            <w:rFonts w:ascii="Calibri" w:hAnsi="Calibri"/>
+            <w:szCs w:val="22"/>
+          </w:rPr>
+          <w:t>http://localhost:80</w:t>
+        </w:r>
+      </w:hyperlink>
+      <w:r>
+        <w:rPr>
+          <w:rFonts w:ascii="Calibri" w:hAnsi="Calibri"/>
+          <w:szCs w:val="22"/>
+        </w:rPr>
+        <w:t xml:space="preserve"> (Windows)</w:t>
+      </w:r>
+      <w:r>
+        <w:rPr>
+          <w:rFonts w:ascii="Calibri" w:hAnsi="Calibri"/>
+          <w:szCs w:val="22"/>
+        </w:rPr>
+        <w:t xml:space="preserve">.  </w:t>
+      </w:r>
+      <w:r>
+        <w:rPr>
+          <w:rFonts w:ascii="Calibri" w:hAnsi="Calibri"/>
+          <w:szCs w:val="22"/>
+        </w:rPr>
+        <w:t xml:space="preserve">If required, </w:t>
+      </w:r>
+      <w:proofErr w:type="gramStart"/>
+      <w:r>
+        <w:rPr>
+          <w:rFonts w:ascii="Calibri" w:hAnsi="Calibri"/>
+          <w:szCs w:val="22"/>
+        </w:rPr>
+        <w:t>t</w:t>
+      </w:r>
+      <w:r>
+        <w:rPr>
+          <w:rFonts w:ascii="Calibri" w:hAnsi="Calibri"/>
+          <w:szCs w:val="22"/>
+        </w:rPr>
+        <w:t>he Apache port can be changed by opening the ‘Ports’ tab after selecting ‘Preferences’</w:t>
+      </w:r>
+      <w:proofErr w:type="gramEnd"/>
+      <w:r>
+        <w:rPr>
+          <w:rFonts w:ascii="Calibri" w:hAnsi="Calibri"/>
+          <w:szCs w:val="22"/>
+        </w:rPr>
+        <w:t>.</w:t>
+      </w:r>
       <w:bookmarkStart w:id="6" w:name="_GoBack"/>
       <w:bookmarkEnd w:id="6"/>
-      <w:r>
+    </w:p>
+    <w:p>
+      <w:pPr>
+        <w:spacing w:before="0"/>
+        <w:jc w:val="both"/>
+        <w:rPr>
+          <w:rFonts w:ascii="Calibri" w:hAnsi="Calibri"/>
+          <w:szCs w:val="22"/>
+        </w:rPr>
+      </w:pPr>
+    </w:p>
+    <w:p>
+      <w:pPr>
+        <w:spacing w:before="0"/>
+        <w:jc w:val="both"/>
+        <w:rPr>
+          <w:rFonts w:ascii="Calibri" w:hAnsi="Calibri"/>
+          <w:szCs w:val="22"/>
+        </w:rPr>
+      </w:pPr>
+      <w:r>
+        <w:rPr>
+          <w:rFonts w:ascii="Calibri" w:hAnsi="Calibri"/>
+          <w:szCs w:val="22"/>
+        </w:rPr>
+        <w:t>At this point you should have a fully functioning demo environment that can successfully run the API demo.</w:t>
+      </w:r>
+    </w:p>
+    <w:p>
+      <w:pPr>
+        <w:spacing w:before="0"/>
+        <w:rPr>
+          <w:rFonts w:ascii="Calibri" w:hAnsi="Calibri"/>
+          <w:szCs w:val="22"/>
+        </w:rPr>
+      </w:pPr>
+      <w:r>
+        <w:rPr>
+          <w:rFonts w:ascii="Calibri" w:hAnsi="Calibri"/>
+          <w:szCs w:val="22"/>
+        </w:rPr>
+        <w:br w:type="page"/>
+      </w:r>
+    </w:p>
+    <w:p>
+      <w:pPr>
+        <w:pStyle w:val="Heading3"/>
+        <w:spacing w:before="0"/>
         <w:rPr>
           <w:sz w:val="28"/>
           <w:szCs w:val="28"/>
         </w:rPr>
-        <w:t>OS X</w:t>
+      </w:pPr>
+      <w:r>
+        <w:rPr>
+          <w:sz w:val="28"/>
+          <w:szCs w:val="28"/>
+        </w:rPr>
+        <w:lastRenderedPageBreak/>
+        <w:t xml:space="preserve">Option 2 – </w:t>
+      </w:r>
+      <w:r>
+        <w:rPr>
+          <w:sz w:val="28"/>
+          <w:szCs w:val="28"/>
+        </w:rPr>
+        <w:t xml:space="preserve">OS X </w:t>
+      </w:r>
+      <w:r>
+        <w:rPr>
+          <w:sz w:val="28"/>
+          <w:szCs w:val="28"/>
+        </w:rPr>
+        <w:t xml:space="preserve">Command Line (for </w:t>
+      </w:r>
+      <w:proofErr w:type="spellStart"/>
+      <w:r>
+        <w:rPr>
+          <w:sz w:val="28"/>
+          <w:szCs w:val="28"/>
+        </w:rPr>
+        <w:t>CamO</w:t>
+      </w:r>
+      <w:proofErr w:type="spellEnd"/>
+      <w:r>
+        <w:rPr>
+          <w:sz w:val="28"/>
+          <w:szCs w:val="28"/>
+        </w:rPr>
+        <w:t>)</w:t>
       </w:r>
     </w:p>
     <w:p>
       <w:pPr>
         <w:spacing w:before="0"/>
+        <w:rPr>
+          <w:rFonts w:asciiTheme="minorHAnsi" w:hAnsiTheme="minorHAnsi"/>
+        </w:rPr>
       </w:pPr>
     </w:p>
     <w:p>
@@ -502,13 +1312,47 @@
         <w:rPr>
           <w:rFonts w:asciiTheme="minorHAnsi" w:hAnsiTheme="minorHAnsi"/>
         </w:rPr>
-        <w:t>Open</w:t>
-      </w:r>
-      <w:r>
-        <w:rPr>
-          <w:rFonts w:asciiTheme="minorHAnsi" w:hAnsiTheme="minorHAnsi"/>
-        </w:rPr>
-        <w:t xml:space="preserve"> a terminal session and enter the following command:</w:t>
+        <w:t>Why?  I’ve found MAMP can use more resources than I want it to – running the demo from command line is lighter, e.g. if you are running a Windows or Foundation VM at the same time.</w:t>
+      </w:r>
+    </w:p>
+    <w:p>
+      <w:pPr>
+        <w:spacing w:before="0"/>
+        <w:rPr>
+          <w:rFonts w:asciiTheme="minorHAnsi" w:hAnsiTheme="minorHAnsi"/>
+        </w:rPr>
+      </w:pPr>
+    </w:p>
+    <w:p>
+      <w:pPr>
+        <w:spacing w:before="0"/>
+        <w:rPr>
+          <w:rFonts w:asciiTheme="minorHAnsi" w:hAnsiTheme="minorHAnsi"/>
+        </w:rPr>
+      </w:pPr>
+      <w:r>
+        <w:rPr>
+          <w:rFonts w:asciiTheme="minorHAnsi" w:hAnsiTheme="minorHAnsi"/>
+        </w:rPr>
+        <w:t>O</w:t>
+      </w:r>
+      <w:r>
+        <w:rPr>
+          <w:rFonts w:asciiTheme="minorHAnsi" w:hAnsiTheme="minorHAnsi"/>
+        </w:rPr>
+        <w:t>pen</w:t>
+      </w:r>
+      <w:r>
+        <w:rPr>
+          <w:rFonts w:asciiTheme="minorHAnsi" w:hAnsiTheme="minorHAnsi"/>
+        </w:rPr>
+        <w:t xml:space="preserve"> a terminal session </w:t>
+      </w:r>
+      <w:r>
+        <w:rPr>
+          <w:rFonts w:asciiTheme="minorHAnsi" w:hAnsiTheme="minorHAnsi"/>
+        </w:rPr>
+        <w:t>or command prompt and enter the following command.</w:t>
       </w:r>
     </w:p>
     <w:p>
@@ -644,7 +1488,7 @@
                     </pic:cNvPicPr>
                   </pic:nvPicPr>
                   <pic:blipFill>
-                    <a:blip r:embed="rId16">
+                    <a:blip r:embed="rId20">
                       <a:extLst>
                         <a:ext uri="{28A0092B-C50C-407E-A947-70E740481C1C}">
                           <a14:useLocalDpi xmlns:a14="http://schemas.microsoft.com/office/drawing/2010/main" val="0"/>
@@ -683,6 +1527,18 @@
           <w:rFonts w:asciiTheme="minorHAnsi" w:hAnsiTheme="minorHAnsi"/>
         </w:rPr>
       </w:pPr>
+      <w:r>
+        <w:rPr>
+          <w:rFonts w:asciiTheme="minorHAnsi" w:hAnsiTheme="minorHAnsi"/>
+        </w:rPr>
+        <w:t>Fig 1</w:t>
+      </w:r>
+      <w:r>
+        <w:rPr>
+          <w:rFonts w:asciiTheme="minorHAnsi" w:hAnsiTheme="minorHAnsi"/>
+        </w:rPr>
+        <w:t>. Default PHP binary path for OS X</w:t>
+      </w:r>
     </w:p>
     <w:p>
       <w:pPr>
@@ -691,40 +1547,6 @@
           <w:rFonts w:asciiTheme="minorHAnsi" w:hAnsiTheme="minorHAnsi"/>
         </w:rPr>
       </w:pPr>
-      <w:r>
-        <w:rPr>
-          <w:rFonts w:asciiTheme="minorHAnsi" w:hAnsiTheme="minorHAnsi"/>
-        </w:rPr>
-        <w:t>If the default path is /</w:t>
-      </w:r>
-      <w:proofErr w:type="spellStart"/>
-      <w:r>
-        <w:rPr>
-          <w:rFonts w:asciiTheme="minorHAnsi" w:hAnsiTheme="minorHAnsi"/>
-        </w:rPr>
-        <w:t>usr</w:t>
-      </w:r>
-      <w:proofErr w:type="spellEnd"/>
-      <w:r>
-        <w:rPr>
-          <w:rFonts w:asciiTheme="minorHAnsi" w:hAnsiTheme="minorHAnsi"/>
-        </w:rPr>
-        <w:t>/bin/</w:t>
-      </w:r>
-      <w:proofErr w:type="spellStart"/>
-      <w:r>
-        <w:rPr>
-          <w:rFonts w:asciiTheme="minorHAnsi" w:hAnsiTheme="minorHAnsi"/>
-        </w:rPr>
-        <w:t>php</w:t>
-      </w:r>
-      <w:proofErr w:type="spellEnd"/>
-      <w:r>
-        <w:rPr>
-          <w:rFonts w:asciiTheme="minorHAnsi" w:hAnsiTheme="minorHAnsi"/>
-        </w:rPr>
-        <w:t>, you’ll need to change the PHP binary path so that it uses the PHP binary provided by MAMP, installed earlier.</w:t>
-      </w:r>
     </w:p>
     <w:p>
       <w:pPr>
@@ -733,6 +1555,46 @@
           <w:rFonts w:asciiTheme="minorHAnsi" w:hAnsiTheme="minorHAnsi"/>
         </w:rPr>
       </w:pPr>
+      <w:r>
+        <w:rPr>
+          <w:rFonts w:asciiTheme="minorHAnsi" w:hAnsiTheme="minorHAnsi"/>
+        </w:rPr>
+        <w:t>If the default path is /</w:t>
+      </w:r>
+      <w:proofErr w:type="spellStart"/>
+      <w:r>
+        <w:rPr>
+          <w:rFonts w:asciiTheme="minorHAnsi" w:hAnsiTheme="minorHAnsi"/>
+        </w:rPr>
+        <w:t>usr</w:t>
+      </w:r>
+      <w:proofErr w:type="spellEnd"/>
+      <w:r>
+        <w:rPr>
+          <w:rFonts w:asciiTheme="minorHAnsi" w:hAnsiTheme="minorHAnsi"/>
+        </w:rPr>
+        <w:t>/bin/</w:t>
+      </w:r>
+      <w:proofErr w:type="spellStart"/>
+      <w:r>
+        <w:rPr>
+          <w:rFonts w:asciiTheme="minorHAnsi" w:hAnsiTheme="minorHAnsi"/>
+        </w:rPr>
+        <w:t>php</w:t>
+      </w:r>
+      <w:proofErr w:type="spellEnd"/>
+      <w:r>
+        <w:rPr>
+          <w:rFonts w:asciiTheme="minorHAnsi" w:hAnsiTheme="minorHAnsi"/>
+        </w:rPr>
+        <w:t>, you’ll need to change the PHP binary path so that it uses the PHP binary provided by MAMP</w:t>
+      </w:r>
+      <w:r>
+        <w:rPr>
+          <w:rFonts w:asciiTheme="minorHAnsi" w:hAnsiTheme="minorHAnsi"/>
+        </w:rPr>
+        <w:t xml:space="preserve"> (installed earlier).</w:t>
+      </w:r>
     </w:p>
     <w:p>
       <w:pPr>
@@ -741,11 +1603,31 @@
           <w:rFonts w:asciiTheme="minorHAnsi" w:hAnsiTheme="minorHAnsi"/>
         </w:rPr>
       </w:pPr>
-      <w:r>
-        <w:rPr>
-          <w:rFonts w:asciiTheme="minorHAnsi" w:hAnsiTheme="minorHAnsi"/>
-        </w:rPr>
-        <w:t xml:space="preserve">On unmodified systems </w:t>
+    </w:p>
+    <w:p>
+      <w:pPr>
+        <w:spacing w:before="0"/>
+        <w:rPr>
+          <w:rFonts w:asciiTheme="minorHAnsi" w:hAnsiTheme="minorHAnsi"/>
+        </w:rPr>
+      </w:pPr>
+      <w:r>
+        <w:rPr>
+          <w:rFonts w:asciiTheme="minorHAnsi" w:hAnsiTheme="minorHAnsi"/>
+        </w:rPr>
+        <w:t xml:space="preserve">On unmodified </w:t>
+      </w:r>
+      <w:r>
+        <w:rPr>
+          <w:rFonts w:asciiTheme="minorHAnsi" w:hAnsiTheme="minorHAnsi"/>
+        </w:rPr>
+        <w:t xml:space="preserve">OS X </w:t>
+      </w:r>
+      <w:r>
+        <w:rPr>
+          <w:rFonts w:asciiTheme="minorHAnsi" w:hAnsiTheme="minorHAnsi"/>
+        </w:rPr>
+        <w:t xml:space="preserve">systems </w:t>
       </w:r>
       <w:r>
         <w:rPr>
@@ -763,7 +1645,19 @@
         <w:rPr>
           <w:rFonts w:asciiTheme="minorHAnsi" w:hAnsiTheme="minorHAnsi"/>
         </w:rPr>
-        <w:t>(bash)</w:t>
+        <w:t>(</w:t>
+      </w:r>
+      <w:r>
+        <w:rPr>
+          <w:rFonts w:asciiTheme="minorHAnsi" w:hAnsiTheme="minorHAnsi"/>
+        </w:rPr>
+        <w:t>B</w:t>
+      </w:r>
+      <w:r>
+        <w:rPr>
+          <w:rFonts w:asciiTheme="minorHAnsi" w:hAnsiTheme="minorHAnsi"/>
+        </w:rPr>
+        <w:t>ash)</w:t>
       </w:r>
       <w:r>
         <w:rPr>
@@ -823,7 +1717,21 @@
         <w:rPr>
           <w:rFonts w:asciiTheme="minorHAnsi" w:hAnsiTheme="minorHAnsi"/>
         </w:rPr>
-        <w:t xml:space="preserve"> or vi if you are Cam </w:t>
+        <w:t xml:space="preserve"> or </w:t>
+      </w:r>
+      <w:proofErr w:type="gramStart"/>
+      <w:r>
+        <w:rPr>
+          <w:rFonts w:asciiTheme="minorHAnsi" w:hAnsiTheme="minorHAnsi"/>
+        </w:rPr>
+        <w:t>vi</w:t>
+      </w:r>
+      <w:proofErr w:type="gramEnd"/>
+      <w:r>
+        <w:rPr>
+          <w:rFonts w:asciiTheme="minorHAnsi" w:hAnsiTheme="minorHAnsi"/>
+        </w:rPr>
+        <w:t xml:space="preserve"> if you are Cam </w:t>
       </w:r>
       <w:proofErr w:type="spellStart"/>
       <w:r>
@@ -852,7 +1760,52 @@
         <w:rPr>
           <w:rFonts w:asciiTheme="minorHAnsi" w:hAnsiTheme="minorHAnsi"/>
         </w:rPr>
-        <w:t>reate/edit the file ~/</w:t>
+        <w:t xml:space="preserve">reate/edit the </w:t>
+      </w:r>
+      <w:r>
+        <w:rPr>
+          <w:rFonts w:asciiTheme="minorHAnsi" w:hAnsiTheme="minorHAnsi"/>
+        </w:rPr>
+        <w:t xml:space="preserve">following </w:t>
+      </w:r>
+      <w:r>
+        <w:rPr>
+          <w:rFonts w:asciiTheme="minorHAnsi" w:hAnsiTheme="minorHAnsi"/>
+        </w:rPr>
+        <w:t>file</w:t>
+      </w:r>
+      <w:r>
+        <w:rPr>
+          <w:rFonts w:asciiTheme="minorHAnsi" w:hAnsiTheme="minorHAnsi"/>
+        </w:rPr>
+        <w:t>:</w:t>
+      </w:r>
+    </w:p>
+    <w:p>
+      <w:pPr>
+        <w:spacing w:before="0"/>
+        <w:rPr>
+          <w:rFonts w:asciiTheme="minorHAnsi" w:hAnsiTheme="minorHAnsi"/>
+        </w:rPr>
+      </w:pPr>
+    </w:p>
+    <w:p>
+      <w:pPr>
+        <w:pStyle w:val="ListParagraph"/>
+        <w:numPr>
+          <w:ilvl w:val="0"/>
+          <w:numId w:val="16"/>
+        </w:numPr>
+        <w:spacing w:before="0"/>
+        <w:rPr>
+          <w:rFonts w:asciiTheme="minorHAnsi" w:hAnsiTheme="minorHAnsi"/>
+        </w:rPr>
+      </w:pPr>
+      <w:r>
+        <w:rPr>
+          <w:rFonts w:asciiTheme="minorHAnsi" w:hAnsiTheme="minorHAnsi"/>
+        </w:rPr>
+        <w:t>~/</w:t>
       </w:r>
       <w:proofErr w:type="gramStart"/>
       <w:r>
@@ -868,31 +1821,114 @@
         </w:rPr>
         <w:t>bash</w:t>
       </w:r>
+      <w:r>
+        <w:rPr>
+          <w:rFonts w:asciiTheme="minorHAnsi" w:hAnsiTheme="minorHAnsi"/>
+        </w:rPr>
+        <w:t>rc</w:t>
+      </w:r>
+      <w:proofErr w:type="spellEnd"/>
       <w:proofErr w:type="gramEnd"/>
       <w:r>
         <w:rPr>
           <w:rFonts w:asciiTheme="minorHAnsi" w:hAnsiTheme="minorHAnsi"/>
         </w:rPr>
-        <w:t>_profile</w:t>
+        <w:t xml:space="preserve"> </w:t>
+      </w:r>
+      <w:r>
+        <w:rPr>
+          <w:rFonts w:asciiTheme="minorHAnsi" w:hAnsiTheme="minorHAnsi"/>
+        </w:rPr>
+        <w:t>for unmodified systems</w:t>
+      </w:r>
+      <w:r>
+        <w:rPr>
+          <w:rFonts w:asciiTheme="minorHAnsi" w:hAnsiTheme="minorHAnsi"/>
+        </w:rPr>
+        <w:t>, as above</w:t>
+      </w:r>
+    </w:p>
+    <w:p>
+      <w:pPr>
+        <w:pStyle w:val="ListParagraph"/>
+        <w:numPr>
+          <w:ilvl w:val="0"/>
+          <w:numId w:val="16"/>
+        </w:numPr>
+        <w:spacing w:before="0"/>
+        <w:rPr>
+          <w:rFonts w:asciiTheme="minorHAnsi" w:hAnsiTheme="minorHAnsi"/>
+        </w:rPr>
+      </w:pPr>
+      <w:r>
+        <w:rPr>
+          <w:rFonts w:asciiTheme="minorHAnsi" w:hAnsiTheme="minorHAnsi"/>
+        </w:rPr>
+        <w:t>~/</w:t>
+      </w:r>
+      <w:proofErr w:type="gramStart"/>
+      <w:r>
+        <w:rPr>
+          <w:rFonts w:asciiTheme="minorHAnsi" w:hAnsiTheme="minorHAnsi"/>
+        </w:rPr>
+        <w:t>.</w:t>
+      </w:r>
+      <w:proofErr w:type="spellStart"/>
+      <w:r>
+        <w:rPr>
+          <w:rFonts w:asciiTheme="minorHAnsi" w:hAnsiTheme="minorHAnsi"/>
+        </w:rPr>
+        <w:t>zshrc</w:t>
       </w:r>
       <w:proofErr w:type="spellEnd"/>
-      <w:r>
-        <w:rPr>
-          <w:rFonts w:asciiTheme="minorHAnsi" w:hAnsiTheme="minorHAnsi"/>
-        </w:rPr>
-        <w:t xml:space="preserve"> and </w:t>
-      </w:r>
-      <w:r>
-        <w:rPr>
-          <w:rFonts w:asciiTheme="minorHAnsi" w:hAnsiTheme="minorHAnsi"/>
-        </w:rPr>
-        <w:t xml:space="preserve">make sure the MAMP PHP binary </w:t>
-      </w:r>
-      <w:r>
-        <w:rPr>
-          <w:rFonts w:asciiTheme="minorHAnsi" w:hAnsiTheme="minorHAnsi"/>
-        </w:rPr>
-        <w:t>location is in your path, as follows.  To make sure this works, an alias has been specified so that running ‘</w:t>
+      <w:proofErr w:type="gramEnd"/>
+      <w:r>
+        <w:rPr>
+          <w:rFonts w:asciiTheme="minorHAnsi" w:hAnsiTheme="minorHAnsi"/>
+        </w:rPr>
+        <w:t xml:space="preserve"> if you are using Z shell (e.g. if you have installed Oh My </w:t>
+      </w:r>
+      <w:proofErr w:type="spellStart"/>
+      <w:r>
+        <w:rPr>
+          <w:rFonts w:asciiTheme="minorHAnsi" w:hAnsiTheme="minorHAnsi"/>
+        </w:rPr>
+        <w:t>Zsh</w:t>
+      </w:r>
+      <w:proofErr w:type="spellEnd"/>
+      <w:r>
+        <w:rPr>
+          <w:rFonts w:asciiTheme="minorHAnsi" w:hAnsiTheme="minorHAnsi"/>
+        </w:rPr>
+        <w:t>)</w:t>
+      </w:r>
+    </w:p>
+    <w:p>
+      <w:pPr>
+        <w:spacing w:before="0"/>
+        <w:rPr>
+          <w:rFonts w:asciiTheme="minorHAnsi" w:hAnsiTheme="minorHAnsi"/>
+        </w:rPr>
+      </w:pPr>
+    </w:p>
+    <w:p>
+      <w:pPr>
+        <w:spacing w:before="0"/>
+        <w:rPr>
+          <w:rFonts w:asciiTheme="minorHAnsi" w:hAnsiTheme="minorHAnsi"/>
+        </w:rPr>
+      </w:pPr>
+      <w:r>
+        <w:rPr>
+          <w:rFonts w:asciiTheme="minorHAnsi" w:hAnsiTheme="minorHAnsi"/>
+        </w:rPr>
+        <w:t xml:space="preserve">In addition, </w:t>
+      </w:r>
+      <w:r>
+        <w:rPr>
+          <w:rFonts w:asciiTheme="minorHAnsi" w:hAnsiTheme="minorHAnsi"/>
+        </w:rPr>
+        <w:t>an alias has been specified so that running ‘</w:t>
       </w:r>
       <w:proofErr w:type="spellStart"/>
       <w:r>
@@ -947,7 +1983,7 @@
                     </pic:cNvPicPr>
                   </pic:nvPicPr>
                   <pic:blipFill>
-                    <a:blip r:embed="rId17">
+                    <a:blip r:embed="rId21">
                       <a:extLst>
                         <a:ext uri="{28A0092B-C50C-407E-A947-70E740481C1C}">
                           <a14:useLocalDpi xmlns:a14="http://schemas.microsoft.com/office/drawing/2010/main" val="0"/>
@@ -986,6 +2022,48 @@
           <w:rFonts w:asciiTheme="minorHAnsi" w:hAnsiTheme="minorHAnsi"/>
         </w:rPr>
       </w:pPr>
+      <w:r>
+        <w:rPr>
+          <w:rFonts w:asciiTheme="minorHAnsi" w:hAnsiTheme="minorHAnsi"/>
+        </w:rPr>
+        <w:t>Fig 2. Lines to be added to ~/</w:t>
+      </w:r>
+      <w:proofErr w:type="gramStart"/>
+      <w:r>
+        <w:rPr>
+          <w:rFonts w:asciiTheme="minorHAnsi" w:hAnsiTheme="minorHAnsi"/>
+        </w:rPr>
+        <w:t>.</w:t>
+      </w:r>
+      <w:proofErr w:type="spellStart"/>
+      <w:r>
+        <w:rPr>
+          <w:rFonts w:asciiTheme="minorHAnsi" w:hAnsiTheme="minorHAnsi"/>
+        </w:rPr>
+        <w:t>bash</w:t>
+      </w:r>
+      <w:r>
+        <w:rPr>
+          <w:rFonts w:asciiTheme="minorHAnsi" w:hAnsiTheme="minorHAnsi"/>
+        </w:rPr>
+        <w:t>rc</w:t>
+      </w:r>
+      <w:proofErr w:type="spellEnd"/>
+      <w:proofErr w:type="gramEnd"/>
+      <w:r>
+        <w:rPr>
+          <w:rFonts w:asciiTheme="minorHAnsi" w:hAnsiTheme="minorHAnsi"/>
+        </w:rPr>
+        <w:t xml:space="preserve"> or ~/.</w:t>
+      </w:r>
+      <w:proofErr w:type="spellStart"/>
+      <w:r>
+        <w:rPr>
+          <w:rFonts w:asciiTheme="minorHAnsi" w:hAnsiTheme="minorHAnsi"/>
+        </w:rPr>
+        <w:t>zshrc</w:t>
+      </w:r>
+      <w:proofErr w:type="spellEnd"/>
     </w:p>
     <w:p>
       <w:pPr>
@@ -994,11 +2072,31 @@
           <w:rFonts w:asciiTheme="minorHAnsi" w:hAnsiTheme="minorHAnsi"/>
         </w:rPr>
       </w:pPr>
-      <w:r>
-        <w:rPr>
-          <w:rFonts w:asciiTheme="minorHAnsi" w:hAnsiTheme="minorHAnsi"/>
-        </w:rPr>
-        <w:t>Once this is done, close all Terminal sessions and check the $PATH variable, making sure the MAMP path specified above is present.</w:t>
+    </w:p>
+    <w:p>
+      <w:pPr>
+        <w:spacing w:before="0"/>
+        <w:rPr>
+          <w:rFonts w:asciiTheme="minorHAnsi" w:hAnsiTheme="minorHAnsi"/>
+        </w:rPr>
+      </w:pPr>
+      <w:r>
+        <w:rPr>
+          <w:rFonts w:asciiTheme="minorHAnsi" w:hAnsiTheme="minorHAnsi"/>
+        </w:rPr>
+        <w:t xml:space="preserve">Once this is done, </w:t>
+      </w:r>
+      <w:r>
+        <w:rPr>
+          <w:rFonts w:asciiTheme="minorHAnsi" w:hAnsiTheme="minorHAnsi"/>
+        </w:rPr>
+        <w:t xml:space="preserve">close the Terminal session, open a new Terminal session (so the changes take effect) </w:t>
+      </w:r>
+      <w:r>
+        <w:rPr>
+          <w:rFonts w:asciiTheme="minorHAnsi" w:hAnsiTheme="minorHAnsi"/>
+        </w:rPr>
+        <w:t>and check the $PATH variable, making sure the MAMP path specified above is present.</w:t>
       </w:r>
     </w:p>
     <w:p>
@@ -1102,7 +2200,7 @@
                     </pic:cNvPicPr>
                   </pic:nvPicPr>
                   <pic:blipFill>
-                    <a:blip r:embed="rId18">
+                    <a:blip r:embed="rId22">
                       <a:extLst>
                         <a:ext uri="{28A0092B-C50C-407E-A947-70E740481C1C}">
                           <a14:useLocalDpi xmlns:a14="http://schemas.microsoft.com/office/drawing/2010/main" val="0"/>
@@ -1169,6 +2267,7 @@
         <w:rPr>
           <w:rFonts w:asciiTheme="minorHAnsi" w:hAnsiTheme="minorHAnsi"/>
         </w:rPr>
+        <w:lastRenderedPageBreak/>
         <w:t>Finally, verify the PHP binary path has been set.</w:t>
       </w:r>
     </w:p>
@@ -1283,7 +2382,7 @@
                     </pic:cNvPicPr>
                   </pic:nvPicPr>
                   <pic:blipFill>
-                    <a:blip r:embed="rId19">
+                    <a:blip r:embed="rId23">
                       <a:extLst>
                         <a:ext uri="{28A0092B-C50C-407E-A947-70E740481C1C}">
                           <a14:useLocalDpi xmlns:a14="http://schemas.microsoft.com/office/drawing/2010/main" val="0"/>
@@ -1373,8 +2472,54 @@
         </w:rPr>
       </w:pPr>
     </w:p>
+    <w:p>
+      <w:pPr>
+        <w:spacing w:before="0"/>
+        <w:rPr>
+          <w:rFonts w:asciiTheme="minorHAnsi" w:hAnsiTheme="minorHAnsi"/>
+        </w:rPr>
+      </w:pPr>
+      <w:r>
+        <w:rPr>
+          <w:rFonts w:asciiTheme="minorHAnsi" w:hAnsiTheme="minorHAnsi"/>
+        </w:rPr>
+        <w:t>To run the demo, you can now run the following commands – this assumes the demo files are in ~/Documents/Demos</w:t>
+      </w:r>
+    </w:p>
+    <w:p>
+      <w:pPr>
+        <w:spacing w:before="0"/>
+        <w:rPr>
+          <w:rFonts w:asciiTheme="minorHAnsi" w:hAnsiTheme="minorHAnsi"/>
+        </w:rPr>
+      </w:pPr>
+    </w:p>
+    <w:p>
+      <w:pPr>
+        <w:spacing w:before="0"/>
+        <w:rPr>
+          <w:rFonts w:asciiTheme="minorHAnsi" w:hAnsiTheme="minorHAnsi"/>
+        </w:rPr>
+      </w:pPr>
+    </w:p>
+    <w:p>
+      <w:pPr>
+        <w:spacing w:before="0"/>
+        <w:rPr>
+          <w:rFonts w:asciiTheme="minorHAnsi" w:hAnsiTheme="minorHAnsi"/>
+        </w:rPr>
+      </w:pPr>
+    </w:p>
+    <w:p>
+      <w:pPr>
+        <w:spacing w:before="0"/>
+        <w:rPr>
+          <w:rFonts w:asciiTheme="minorHAnsi" w:hAnsiTheme="minorHAnsi"/>
+        </w:rPr>
+      </w:pPr>
+    </w:p>
     <w:sectPr>
-      <w:headerReference w:type="first" r:id="rId20"/>
+      <w:headerReference w:type="first" r:id="rId24"/>
       <w:endnotePr>
         <w:numFmt w:val="decimal"/>
       </w:endnotePr>
@@ -3790,6 +4935,119 @@
     </w:lvl>
   </w:abstractNum>
   <w:abstractNum w:abstractNumId="10">
+    <w:nsid w:val="638F4054"/>
+    <w:multiLevelType w:val="hybridMultilevel"/>
+    <w:tmpl w:val="2B5253E6"/>
+    <w:lvl w:ilvl="0" w:tplc="977AC7D8">
+      <w:start w:val="1"/>
+      <w:numFmt w:val="bullet"/>
+      <w:lvlText w:val="-"/>
+      <w:lvlJc w:val="left"/>
+      <w:pPr>
+        <w:ind w:left="1080" w:hanging="720"/>
+      </w:pPr>
+      <w:rPr>
+        <w:rFonts w:ascii="Calibri" w:eastAsiaTheme="minorHAnsi" w:hAnsi="Calibri" w:cstheme="minorBidi" w:hint="default"/>
+      </w:rPr>
+    </w:lvl>
+    <w:lvl w:ilvl="1" w:tplc="04090003" w:tentative="1">
+      <w:start w:val="1"/>
+      <w:numFmt w:val="bullet"/>
+      <w:lvlText w:val="o"/>
+      <w:lvlJc w:val="left"/>
+      <w:pPr>
+        <w:ind w:left="1440" w:hanging="360"/>
+      </w:pPr>
+      <w:rPr>
+        <w:rFonts w:ascii="Courier New" w:hAnsi="Courier New" w:hint="default"/>
+      </w:rPr>
+    </w:lvl>
+    <w:lvl w:ilvl="2" w:tplc="04090005" w:tentative="1">
+      <w:start w:val="1"/>
+      <w:numFmt w:val="bullet"/>
+      <w:lvlText w:val=""/>
+      <w:lvlJc w:val="left"/>
+      <w:pPr>
+        <w:ind w:left="2160" w:hanging="360"/>
+      </w:pPr>
+      <w:rPr>
+        <w:rFonts w:ascii="Wingdings" w:hAnsi="Wingdings" w:hint="default"/>
+      </w:rPr>
+    </w:lvl>
+    <w:lvl w:ilvl="3" w:tplc="04090001" w:tentative="1">
+      <w:start w:val="1"/>
+      <w:numFmt w:val="bullet"/>
+      <w:lvlText w:val=""/>
+      <w:lvlJc w:val="left"/>
+      <w:pPr>
+        <w:ind w:left="2880" w:hanging="360"/>
+      </w:pPr>
+      <w:rPr>
+        <w:rFonts w:ascii="Symbol" w:hAnsi="Symbol" w:hint="default"/>
+      </w:rPr>
+    </w:lvl>
+    <w:lvl w:ilvl="4" w:tplc="04090003" w:tentative="1">
+      <w:start w:val="1"/>
+      <w:numFmt w:val="bullet"/>
+      <w:lvlText w:val="o"/>
+      <w:lvlJc w:val="left"/>
+      <w:pPr>
+        <w:ind w:left="3600" w:hanging="360"/>
+      </w:pPr>
+      <w:rPr>
+        <w:rFonts w:ascii="Courier New" w:hAnsi="Courier New" w:hint="default"/>
+      </w:rPr>
+    </w:lvl>
+    <w:lvl w:ilvl="5" w:tplc="04090005" w:tentative="1">
+      <w:start w:val="1"/>
+      <w:numFmt w:val="bullet"/>
+      <w:lvlText w:val=""/>
+      <w:lvlJc w:val="left"/>
+      <w:pPr>
+        <w:ind w:left="4320" w:hanging="360"/>
+      </w:pPr>
+      <w:rPr>
+        <w:rFonts w:ascii="Wingdings" w:hAnsi="Wingdings" w:hint="default"/>
+      </w:rPr>
+    </w:lvl>
+    <w:lvl w:ilvl="6" w:tplc="04090001" w:tentative="1">
+      <w:start w:val="1"/>
+      <w:numFmt w:val="bullet"/>
+      <w:lvlText w:val=""/>
+      <w:lvlJc w:val="left"/>
+      <w:pPr>
+        <w:ind w:left="5040" w:hanging="360"/>
+      </w:pPr>
+      <w:rPr>
+        <w:rFonts w:ascii="Symbol" w:hAnsi="Symbol" w:hint="default"/>
+      </w:rPr>
+    </w:lvl>
+    <w:lvl w:ilvl="7" w:tplc="04090003" w:tentative="1">
+      <w:start w:val="1"/>
+      <w:numFmt w:val="bullet"/>
+      <w:lvlText w:val="o"/>
+      <w:lvlJc w:val="left"/>
+      <w:pPr>
+        <w:ind w:left="5760" w:hanging="360"/>
+      </w:pPr>
+      <w:rPr>
+        <w:rFonts w:ascii="Courier New" w:hAnsi="Courier New" w:hint="default"/>
+      </w:rPr>
+    </w:lvl>
+    <w:lvl w:ilvl="8" w:tplc="04090005" w:tentative="1">
+      <w:start w:val="1"/>
+      <w:numFmt w:val="bullet"/>
+      <w:lvlText w:val=""/>
+      <w:lvlJc w:val="left"/>
+      <w:pPr>
+        <w:ind w:left="6480" w:hanging="360"/>
+      </w:pPr>
+      <w:rPr>
+        <w:rFonts w:ascii="Wingdings" w:hAnsi="Wingdings" w:hint="default"/>
+      </w:rPr>
+    </w:lvl>
+  </w:abstractNum>
+  <w:abstractNum w:abstractNumId="11">
     <w:nsid w:val="68BE04D2"/>
     <w:multiLevelType w:val="hybridMultilevel"/>
     <w:tmpl w:val="16365BEC"/>
@@ -3903,7 +5161,120 @@
       </w:rPr>
     </w:lvl>
   </w:abstractNum>
-  <w:abstractNum w:abstractNumId="11">
+  <w:abstractNum w:abstractNumId="12">
+    <w:nsid w:val="6B585749"/>
+    <w:multiLevelType w:val="hybridMultilevel"/>
+    <w:tmpl w:val="E42AD096"/>
+    <w:lvl w:ilvl="0" w:tplc="3A9CD8CE">
+      <w:start w:val="1"/>
+      <w:numFmt w:val="bullet"/>
+      <w:lvlText w:val="-"/>
+      <w:lvlJc w:val="left"/>
+      <w:pPr>
+        <w:ind w:left="1080" w:hanging="720"/>
+      </w:pPr>
+      <w:rPr>
+        <w:rFonts w:ascii="Calibri" w:eastAsiaTheme="minorHAnsi" w:hAnsi="Calibri" w:cstheme="minorBidi" w:hint="default"/>
+      </w:rPr>
+    </w:lvl>
+    <w:lvl w:ilvl="1" w:tplc="04090003" w:tentative="1">
+      <w:start w:val="1"/>
+      <w:numFmt w:val="bullet"/>
+      <w:lvlText w:val="o"/>
+      <w:lvlJc w:val="left"/>
+      <w:pPr>
+        <w:ind w:left="1440" w:hanging="360"/>
+      </w:pPr>
+      <w:rPr>
+        <w:rFonts w:ascii="Courier New" w:hAnsi="Courier New" w:hint="default"/>
+      </w:rPr>
+    </w:lvl>
+    <w:lvl w:ilvl="2" w:tplc="04090005" w:tentative="1">
+      <w:start w:val="1"/>
+      <w:numFmt w:val="bullet"/>
+      <w:lvlText w:val=""/>
+      <w:lvlJc w:val="left"/>
+      <w:pPr>
+        <w:ind w:left="2160" w:hanging="360"/>
+      </w:pPr>
+      <w:rPr>
+        <w:rFonts w:ascii="Wingdings" w:hAnsi="Wingdings" w:hint="default"/>
+      </w:rPr>
+    </w:lvl>
+    <w:lvl w:ilvl="3" w:tplc="04090001" w:tentative="1">
+      <w:start w:val="1"/>
+      <w:numFmt w:val="bullet"/>
+      <w:lvlText w:val=""/>
+      <w:lvlJc w:val="left"/>
+      <w:pPr>
+        <w:ind w:left="2880" w:hanging="360"/>
+      </w:pPr>
+      <w:rPr>
+        <w:rFonts w:ascii="Symbol" w:hAnsi="Symbol" w:hint="default"/>
+      </w:rPr>
+    </w:lvl>
+    <w:lvl w:ilvl="4" w:tplc="04090003" w:tentative="1">
+      <w:start w:val="1"/>
+      <w:numFmt w:val="bullet"/>
+      <w:lvlText w:val="o"/>
+      <w:lvlJc w:val="left"/>
+      <w:pPr>
+        <w:ind w:left="3600" w:hanging="360"/>
+      </w:pPr>
+      <w:rPr>
+        <w:rFonts w:ascii="Courier New" w:hAnsi="Courier New" w:hint="default"/>
+      </w:rPr>
+    </w:lvl>
+    <w:lvl w:ilvl="5" w:tplc="04090005" w:tentative="1">
+      <w:start w:val="1"/>
+      <w:numFmt w:val="bullet"/>
+      <w:lvlText w:val=""/>
+      <w:lvlJc w:val="left"/>
+      <w:pPr>
+        <w:ind w:left="4320" w:hanging="360"/>
+      </w:pPr>
+      <w:rPr>
+        <w:rFonts w:ascii="Wingdings" w:hAnsi="Wingdings" w:hint="default"/>
+      </w:rPr>
+    </w:lvl>
+    <w:lvl w:ilvl="6" w:tplc="04090001" w:tentative="1">
+      <w:start w:val="1"/>
+      <w:numFmt w:val="bullet"/>
+      <w:lvlText w:val=""/>
+      <w:lvlJc w:val="left"/>
+      <w:pPr>
+        <w:ind w:left="5040" w:hanging="360"/>
+      </w:pPr>
+      <w:rPr>
+        <w:rFonts w:ascii="Symbol" w:hAnsi="Symbol" w:hint="default"/>
+      </w:rPr>
+    </w:lvl>
+    <w:lvl w:ilvl="7" w:tplc="04090003" w:tentative="1">
+      <w:start w:val="1"/>
+      <w:numFmt w:val="bullet"/>
+      <w:lvlText w:val="o"/>
+      <w:lvlJc w:val="left"/>
+      <w:pPr>
+        <w:ind w:left="5760" w:hanging="360"/>
+      </w:pPr>
+      <w:rPr>
+        <w:rFonts w:ascii="Courier New" w:hAnsi="Courier New" w:hint="default"/>
+      </w:rPr>
+    </w:lvl>
+    <w:lvl w:ilvl="8" w:tplc="04090005" w:tentative="1">
+      <w:start w:val="1"/>
+      <w:numFmt w:val="bullet"/>
+      <w:lvlText w:val=""/>
+      <w:lvlJc w:val="left"/>
+      <w:pPr>
+        <w:ind w:left="6480" w:hanging="360"/>
+      </w:pPr>
+      <w:rPr>
+        <w:rFonts w:ascii="Wingdings" w:hAnsi="Wingdings" w:hint="default"/>
+      </w:rPr>
+    </w:lvl>
+  </w:abstractNum>
+  <w:abstractNum w:abstractNumId="13">
     <w:nsid w:val="6D3C5763"/>
     <w:multiLevelType w:val="hybridMultilevel"/>
     <w:tmpl w:val="5D249270"/>
@@ -4015,7 +5386,7 @@
       </w:rPr>
     </w:lvl>
   </w:abstractNum>
-  <w:abstractNum w:abstractNumId="12">
+  <w:abstractNum w:abstractNumId="14">
     <w:nsid w:val="789A0998"/>
     <w:multiLevelType w:val="hybridMultilevel"/>
     <w:tmpl w:val="B0E6D610"/>
@@ -4104,7 +5475,7 @@
       </w:pPr>
     </w:lvl>
   </w:abstractNum>
-  <w:abstractNum w:abstractNumId="13">
+  <w:abstractNum w:abstractNumId="15">
     <w:nsid w:val="7D16090C"/>
     <w:multiLevelType w:val="hybridMultilevel"/>
     <w:tmpl w:val="7AB28A66"/>
@@ -4221,7 +5592,7 @@
     <w:abstractNumId w:val="8"/>
   </w:num>
   <w:num w:numId="2">
-    <w:abstractNumId w:val="10"/>
+    <w:abstractNumId w:val="11"/>
   </w:num>
   <w:num w:numId="3">
     <w:abstractNumId w:val="0"/>
@@ -4233,7 +5604,7 @@
     <w:abstractNumId w:val="3"/>
   </w:num>
   <w:num w:numId="6">
-    <w:abstractNumId w:val="13"/>
+    <w:abstractNumId w:val="15"/>
   </w:num>
   <w:num w:numId="7">
     <w:abstractNumId w:val="6"/>
@@ -4257,9 +5628,15 @@
     <w:abstractNumId w:val="2"/>
   </w:num>
   <w:num w:numId="14">
-    <w:abstractNumId w:val="11"/>
+    <w:abstractNumId w:val="13"/>
   </w:num>
   <w:num w:numId="15">
+    <w:abstractNumId w:val="14"/>
+  </w:num>
+  <w:num w:numId="16">
+    <w:abstractNumId w:val="10"/>
+  </w:num>
+  <w:num w:numId="17">
     <w:abstractNumId w:val="12"/>
   </w:num>
   <w:numIdMacAtCleanup w:val="3"/>
@@ -7006,7 +8383,7 @@
 </file>
 
 <file path=customXml/itemProps1.xml><?xml version="1.0" encoding="utf-8"?>
-<ds:datastoreItem xmlns:ds="http://schemas.openxmlformats.org/officeDocument/2006/customXml" ds:itemID="{DFB3036B-2CE7-7849-B0BB-6B5A59A17521}">
+<ds:datastoreItem xmlns:ds="http://schemas.openxmlformats.org/officeDocument/2006/customXml" ds:itemID="{3359CC93-F259-8A45-8747-23A5A0962A23}">
   <ds:schemaRefs>
     <ds:schemaRef ds:uri="http://schemas.openxmlformats.org/officeDocument/2006/bibliography"/>
   </ds:schemaRefs>

</xml_diff>